<commit_message>
Catching up files from last week's homework
</commit_message>
<xml_diff>
--- a/cert_class/DV3/Lesson_03_Milestone.docx
+++ b/cert_class/DV3/Lesson_03_Milestone.docx
@@ -8,12 +8,7 @@
         <w:contextualSpacing w:val="0"/>
       </w:pPr>
       <w:r>
-        <w:t>Milestone 1</w:t>
-      </w:r>
-      <w:bookmarkStart w:id="0" w:name="_GoBack"/>
-      <w:bookmarkEnd w:id="0"/>
-      <w:r>
-        <w:t>: Business Problem solving, SQL, Data Wrangling, Power Query &amp; Excel Data Modeling</w:t>
+        <w:t>Milestone 1: Business Problem solving, SQL, Data Wrangling, Power Query &amp; Excel Data Modeling</w:t>
       </w:r>
     </w:p>
     <w:p>
@@ -45,18 +40,7 @@
         <w:t>Background:</w:t>
       </w:r>
       <w:r>
-        <w:t xml:space="preserve"> An </w:t>
-      </w:r>
-      <w:proofErr w:type="spellStart"/>
-      <w:r>
-        <w:t>eCommerce</w:t>
-      </w:r>
-      <w:proofErr w:type="spellEnd"/>
-      <w:r>
-        <w:t xml:space="preserve"> firm (let’s call it Cables.com) sells 2 types of USB Cables and 3 types of Laptop Power Cables in US, Canada and Mexico. They manufacture cables locally in each country that they sell in. Each country has only 1 manufacturing plant that produ</w:t>
-      </w:r>
-      <w:r>
-        <w:t>ces all 5 products. Each plant has a Plant Manager, each product has a Product Manager. The Executive team is responsible for the overall health of the business.</w:t>
+        <w:t xml:space="preserve"> An eCommerce firm (let’s call it Cables.com) sells 2 types of USB Cables and 3 types of Laptop Power Cables in US, Canada and Mexico. They manufacture cables locally in each country that they sell in. Each country has only 1 manufacturing plant that produces all 5 products. Each plant has a Plant Manager, each product has a Product Manager. The Executive team is responsible for the overall health of the business.</w:t>
       </w:r>
     </w:p>
     <w:p>
@@ -80,13 +64,7 @@
       <w:proofErr w:type="spellEnd"/>
       <w:proofErr w:type="gramEnd"/>
       <w:r>
-        <w:t>, based in US, has recently noticed an increased le</w:t>
-      </w:r>
-      <w:r>
-        <w:t>vel of Returns for USB Cables sold to customers in the US. After a focused investigation of the returned cables, it was determined that the instructions for manufacturing the cables were recently updated incorrectly. This caused the cables to short out aft</w:t>
-      </w:r>
-      <w:r>
-        <w:t>er sustained use (over 12 hours of continuous use). This defect has resulted in a loss of approximately $5 million in the 6 months it took to notice the issue and deploy a fix in place. The timeline of the fix was:</w:t>
+        <w:t>, based in US, has recently noticed an increased level of Returns for USB Cables sold to customers in the US. After a focused investigation of the returned cables, it was determined that the instructions for manufacturing the cables were recently updated incorrectly. This caused the cables to short out after sustained use (over 12 hours of continuous use). This defect has resulted in a loss of approximately $5 million in the 6 months it took to notice the issue and deploy a fix in place. The timeline of the fix was:</w:t>
       </w:r>
     </w:p>
     <w:p>
@@ -108,10 +86,7 @@
       <w:proofErr w:type="spellEnd"/>
       <w:proofErr w:type="gramEnd"/>
       <w:r>
-        <w:t xml:space="preserve"> suspected there cou</w:t>
-      </w:r>
-      <w:r>
-        <w:t>ld be an issue at play.</w:t>
+        <w:t xml:space="preserve"> suspected there could be an issue at play.</w:t>
       </w:r>
     </w:p>
     <w:p>
@@ -123,13 +98,7 @@
         <w:ind w:left="600" w:hanging="360"/>
       </w:pPr>
       <w:r>
-        <w:t>Jul 1st 2017 - The instructions for manufacturing were fixed but due to high business season, it was decided not to implement the changes until Sept 1st. A strategic decision was taken to at least start logging the manufacturing def</w:t>
-      </w:r>
-      <w:r>
-        <w:t>ects using this new instruction set. (Note - Manufacturing defects are recorded when an inspector manually compares a sample product with the manufacturing instructions to determine deviation from expected specs) From Jul 1st 2017, the particular defect in</w:t>
-      </w:r>
-      <w:r>
-        <w:t xml:space="preserve"> focus stared getting recorded because the product now did not comply with the expected specs.</w:t>
+        <w:t>Jul 1st 2017 - The instructions for manufacturing were fixed but due to high business season, it was decided not to implement the changes until Sept 1st. A strategic decision was taken to at least start logging the manufacturing defects using this new instruction set. (Note - Manufacturing defects are recorded when an inspector manually compares a sample product with the manufacturing instructions to determine deviation from expected specs) From Jul 1st 2017, the particular defect in focus stared getting recorded because the product now did not comply with the expected specs.</w:t>
       </w:r>
     </w:p>
     <w:p>
@@ -141,10 +110,7 @@
         <w:ind w:left="600" w:hanging="360"/>
       </w:pPr>
       <w:r>
-        <w:t>Sep 1st 2017 - New manufacturing instructions were fully implemented for both manufacturing and inspection. The defect rate falls starting Sep 1st 2017 because t</w:t>
-      </w:r>
-      <w:r>
-        <w:t>he product being manufactured meets the expected specs.</w:t>
+        <w:t>Sep 1st 2017 - New manufacturing instructions were fully implemented for both manufacturing and inspection. The defect rate falls starting Sep 1st 2017 because the product being manufactured meets the expected specs.</w:t>
       </w:r>
     </w:p>
     <w:p>
@@ -168,13 +134,7 @@
       <w:proofErr w:type="spellEnd"/>
       <w:proofErr w:type="gramEnd"/>
       <w:r>
-        <w:t>, has now made it a strategic initiative to build mechanism to track defect rates for products and manufacturing plants. The goal is to detec</w:t>
-      </w:r>
-      <w:r>
-        <w:t>t any adverse trends in defect rates much earlier. Note: To keep things simple let’s assume that there can be only 1 type of defect in an item i.e. a manufacturing defect. But, in reality you will encounter many different types of defects ranging from manu</w:t>
-      </w:r>
-      <w:r>
-        <w:t>facturing defect, packaging defect, defects in instructions that go with the product, packaging defect, shipping defect etc.</w:t>
+        <w:t>, has now made it a strategic initiative to build mechanism to track defect rates for products and manufacturing plants. The goal is to detect any adverse trends in defect rates much earlier. Note: To keep things simple let’s assume that there can be only 1 type of defect in an item i.e. a manufacturing defect. But, in reality you will encounter many different types of defects ranging from manufacturing defect, packaging defect, defects in instructions that go with the product, packaging defect, shipping defect etc.</w:t>
       </w:r>
     </w:p>
     <w:p>
@@ -198,10 +158,7 @@
       <w:proofErr w:type="spellEnd"/>
       <w:proofErr w:type="gramEnd"/>
       <w:r>
-        <w:t xml:space="preserve"> has developed a plan of action which involves building visualizations from the defect data and maki</w:t>
-      </w:r>
-      <w:r>
-        <w:t xml:space="preserve">ng it available to Plant Managers (in each country), Product Managers (in US), and Executives (in US). Each month, Plant Managers, Product Managers and Executives will be required to meet and discuss the “health” of their operations. </w:t>
+        <w:t xml:space="preserve"> has developed a plan of action which involves building visualizations from the defect data and making it available to Plant Managers (in each country), Product Managers (in US), and Executives (in US). Each month, Plant Managers, Product Managers and Executives will be required to meet and discuss the “health” of their operations. </w:t>
       </w:r>
       <w:proofErr w:type="spellStart"/>
       <w:proofErr w:type="gramStart"/>
@@ -211,10 +168,7 @@
       <w:proofErr w:type="spellEnd"/>
       <w:proofErr w:type="gramEnd"/>
       <w:r>
-        <w:t xml:space="preserve"> has been able t</w:t>
-      </w:r>
-      <w:r>
-        <w:t>o find out that the following information about the databases:</w:t>
+        <w:t xml:space="preserve"> has been able to find out that the following information about the databases:</w:t>
       </w:r>
     </w:p>
     <w:p>
@@ -232,10 +186,7 @@
         <w:t>Manufacturing Defects Database:</w:t>
       </w:r>
       <w:r>
-        <w:t xml:space="preserve"> It records the manufacturing defects (for years 2016-2017) by sampling approximately 1 of 100 items manufactured. An important note to consider here is that the </w:t>
-      </w:r>
-      <w:r>
-        <w:t>sampled items are inspected for defects against the expected specs (based on manufacturing instructions). So, in this case, if the manufacturing instructions are incorrect, then a true defect will not get noticed/recorded.</w:t>
+        <w:t xml:space="preserve"> It records the manufacturing defects (for years 2016-2017) by sampling approximately 1 of 100 items manufactured. An important note to consider here is that the sampled items are inspected for defects against the expected specs (based on manufacturing instructions). So, in this case, if the manufacturing instructions are incorrect, then a true defect will not get noticed/recorded.</w:t>
       </w:r>
     </w:p>
     <w:p>
@@ -254,16 +205,13 @@
         <w:t>Returns Database:</w:t>
       </w:r>
       <w:r>
-        <w:t xml:space="preserve"> Database that r</w:t>
-      </w:r>
-      <w:r>
-        <w:t xml:space="preserve">ecords all returns </w:t>
-      </w:r>
-      <w:proofErr w:type="spellStart"/>
-      <w:r>
-        <w:t>agains</w:t>
-      </w:r>
-      <w:proofErr w:type="spellEnd"/>
+        <w:t xml:space="preserve"> Database that records all returns agains</w:t>
+      </w:r>
+      <w:r>
+        <w:t>t</w:t>
+      </w:r>
+      <w:bookmarkStart w:id="0" w:name="_GoBack"/>
+      <w:bookmarkEnd w:id="0"/>
       <w:r>
         <w:t xml:space="preserve"> the date the item was manufactured and the plant where it was manufactured.</w:t>
       </w:r>
@@ -283,15 +231,10 @@
         <w:t>Customer Complaints database:</w:t>
       </w:r>
       <w:r>
-        <w:t xml:space="preserve"> This database is currently being developed and is expected to be available in 30 days. Once available, it will also contain </w:t>
-      </w:r>
-      <w:r>
-        <w:t>data from 6 months ago.</w:t>
+        <w:t xml:space="preserve"> This database is currently being developed and is expected to be available in 30 days. Once available, it will also contain data from 6 months ago.</w:t>
       </w:r>
       <w:r>
         <w:br/>
-      </w:r>
-      <w:r>
         <w:t>Links to the databases and access permissions need to be requested via self-service IT Request tool.</w:t>
       </w:r>
     </w:p>
@@ -316,10 +259,7 @@
       <w:proofErr w:type="spellEnd"/>
       <w:proofErr w:type="gramEnd"/>
       <w:r>
-        <w:t xml:space="preserve"> , you are the Analyst tasked with developing the Visualizations for the project. This impl</w:t>
-      </w:r>
-      <w:r>
-        <w:t>ies that you will be expected to:</w:t>
+        <w:t xml:space="preserve"> , you are the Analyst tasked with developing the Visualizations for the project. This implies that you will be expected to:</w:t>
       </w:r>
     </w:p>
     <w:p>
@@ -376,10 +316,7 @@
         <w:contextualSpacing w:val="0"/>
       </w:pPr>
       <w:r>
-        <w:t>Consider the informa</w:t>
-      </w:r>
-      <w:r>
-        <w:t>tion that is available to you and follow the template below to guide you through this assignment:</w:t>
+        <w:t>Consider the information that is available to you and follow the template below to guide you through this assignment:</w:t>
       </w:r>
     </w:p>
     <w:p>
@@ -473,10 +410,7 @@
       </w:r>
       <w:proofErr w:type="spellEnd"/>
       <w:r>
-        <w:t xml:space="preserve"> of returns that were receiv</w:t>
-      </w:r>
-      <w:r>
-        <w:t>ed for items manufactured on that date (i.e. in that batch) as RETURNS_RECEIVED</w:t>
+        <w:t xml:space="preserve"> of returns that were received for items manufactured on that date (i.e. in that batch) as RETURNS_RECEIVED</w:t>
       </w:r>
     </w:p>
     <w:p>
@@ -503,10 +437,7 @@
         <w:contextualSpacing w:val="0"/>
       </w:pPr>
       <w:r>
-        <w:t>Perform the following using R, SQL and/or Excel as prompted. You will be required to submit your code and you Exce</w:t>
-      </w:r>
-      <w:r>
-        <w:t>l workbook for grading.</w:t>
+        <w:t>Perform the following using R, SQL and/or Excel as prompted. You will be required to submit your code and you Excel workbook for grading.</w:t>
       </w:r>
     </w:p>
     <w:p>
@@ -558,10 +489,7 @@
       <w:proofErr w:type="spellEnd"/>
       <w:proofErr w:type="gramEnd"/>
       <w:r>
-        <w:t xml:space="preserve"> syntax to add a new co</w:t>
-      </w:r>
-      <w:r>
-        <w:t>lumn to MFG_DEFECT_DATA called MFG_DEFECT_RATE where</w:t>
+        <w:t xml:space="preserve"> syntax to add a new column to MFG_DEFECT_DATA called MFG_DEFECT_RATE where</w:t>
       </w:r>
     </w:p>
     <w:p>
@@ -615,10 +543,7 @@
       </w:r>
       <w:proofErr w:type="spellEnd"/>
       <w:r>
-        <w:t>,</w:t>
-      </w:r>
-      <w:r>
-        <w:t xml:space="preserve"> </w:t>
+        <w:t xml:space="preserve">, </w:t>
       </w:r>
       <w:proofErr w:type="spellStart"/>
       <w:r>
@@ -699,10 +624,7 @@
       </w:r>
       <w:proofErr w:type="spellEnd"/>
       <w:r>
-        <w:t xml:space="preserve"> = FALSE) syntax, write </w:t>
-      </w:r>
-      <w:r>
-        <w:t>the modified datasets to csv file. Keep the names of the files the same (</w:t>
+        <w:t xml:space="preserve"> = FALSE) syntax, write the modified datasets to csv file. Keep the names of the files the same (</w:t>
       </w:r>
       <w:proofErr w:type="spellStart"/>
       <w:r>
@@ -722,10 +644,7 @@
         <w:ind w:left="600" w:hanging="360"/>
       </w:pPr>
       <w:r>
-        <w:t>Using Power Quer</w:t>
-      </w:r>
-      <w:r>
-        <w:t>y in Excel read and combine (</w:t>
+        <w:t>Using Power Query in Excel read and combine (</w:t>
       </w:r>
       <w:proofErr w:type="spellStart"/>
       <w:r>
@@ -761,10 +680,7 @@
         <w:ind w:left="1200" w:hanging="360"/>
       </w:pPr>
       <w:r>
-        <w:t>You will then need t</w:t>
-      </w:r>
-      <w:r>
-        <w:t>o use the Merge queries option</w:t>
+        <w:t>You will then need to use the Merge queries option</w:t>
       </w:r>
     </w:p>
     <w:p>
@@ -853,10 +769,7 @@
         <w:ind w:left="600" w:hanging="360"/>
       </w:pPr>
       <w:r>
-        <w:t>In the same Excel workbook, build a data model using the joined dataset (from the step above) and another dataset called PRODUCT_NAMES (contains</w:t>
-      </w:r>
-      <w:r>
-        <w:t xml:space="preserve"> names corresponding to the PRODUCT_ID values)</w:t>
+        <w:t>In the same Excel workbook, build a data model using the joined dataset (from the step above) and another dataset called PRODUCT_NAMES (contains names corresponding to the PRODUCT_ID values)</w:t>
       </w:r>
     </w:p>
     <w:p>
@@ -916,10 +829,7 @@
         <w:ind w:left="1200" w:hanging="360"/>
       </w:pPr>
       <w:r>
-        <w:t>Filte</w:t>
-      </w:r>
-      <w:r>
-        <w:t>red for product name USB C Cable</w:t>
+        <w:t>Filtered for product name USB C Cable</w:t>
       </w:r>
     </w:p>
     <w:p>
@@ -939,10 +849,7 @@
         <w:contextualSpacing w:val="0"/>
       </w:pPr>
       <w:r>
-        <w:t>Please save this Excel workbook and submit it along with you</w:t>
-      </w:r>
-      <w:r>
-        <w:t>r R script file.</w:t>
+        <w:t>Please save this Excel workbook and submit it along with your R script file.</w:t>
       </w:r>
     </w:p>
     <w:sectPr>

</xml_diff>